<commit_message>
Se finaliza el proyecto
</commit_message>
<xml_diff>
--- a/BitacoraTarea1.docx
+++ b/BitacoraTarea1.docx
@@ -3,11 +3,9 @@
 <w:document xmlns:wpc="http://schemas.microsoft.com/office/word/2010/wordprocessingCanvas" xmlns:cx="http://schemas.microsoft.com/office/drawing/2014/chartex" xmlns:cx1="http://schemas.microsoft.com/office/drawing/2015/9/8/chartex" xmlns:cx2="http://schemas.microsoft.com/office/drawing/2015/10/21/chartex" xmlns:cx3="http://schemas.microsoft.com/office/drawing/2016/5/9/chartex" xmlns:cx4="http://schemas.microsoft.com/office/drawing/2016/5/10/chartex" xmlns:cx5="http://schemas.microsoft.com/office/drawing/2016/5/11/chartex" xmlns:cx6="http://schemas.microsoft.com/office/drawing/2016/5/12/chartex" xmlns:cx7="http://schemas.microsoft.com/office/drawing/2016/5/13/chartex" xmlns:cx8="http://schemas.microsoft.com/office/drawing/2016/5/14/chartex" xmlns:mc="http://schemas.openxmlformats.org/markup-compatibility/2006" xmlns:aink="http://schemas.microsoft.com/office/drawing/2016/ink" xmlns:am3d="http://schemas.microsoft.com/office/drawing/2017/model3d" xmlns:o="urn:schemas-microsoft-com:office:office" xmlns:r="http://schemas.openxmlformats.org/officeDocument/2006/relationships" xmlns:m="http://schemas.openxmlformats.org/officeDocument/2006/math" xmlns:v="urn:schemas-microsoft-com:vml" xmlns:wp14="http://schemas.microsoft.com/office/word/2010/wordprocessingDrawing" xmlns:wp="http://schemas.openxmlformats.org/drawingml/2006/wordprocessingDrawing" xmlns:w10="urn:schemas-microsoft-com:office:word" xmlns:w="http://schemas.openxmlformats.org/wordprocessingml/2006/main" xmlns:w14="http://schemas.microsoft.com/office/word/2010/wordml" xmlns:w15="http://schemas.microsoft.com/office/word/2012/wordml" xmlns:w16cex="http://schemas.microsoft.com/office/word/2018/wordml/cex" xmlns:w16cid="http://schemas.microsoft.com/office/word/2016/wordml/cid" xmlns:w16="http://schemas.microsoft.com/office/word/2018/wordml" xmlns:w16sdtdh="http://schemas.microsoft.com/office/word/2020/wordml/sdtdatahash" xmlns:w16se="http://schemas.microsoft.com/office/word/2015/wordml/symex" xmlns:wpg="http://schemas.microsoft.com/office/word/2010/wordprocessingGroup" xmlns:wpi="http://schemas.microsoft.com/office/word/2010/wordprocessingInk" xmlns:wne="http://schemas.microsoft.com/office/word/2006/wordml" xmlns:wps="http://schemas.microsoft.com/office/word/2010/wordprocessingShape" mc:Ignorable="w14 w15 w16se w16cid w16 w16cex w16sdtdh wp14">
   <w:body>
     <w:p>
-      <w:proofErr w:type="spellStart"/>
       <w:r>
         <w:t>Bitacora</w:t>
       </w:r>
-      <w:proofErr w:type="spellEnd"/>
     </w:p>
     <w:tbl>
       <w:tblPr>
@@ -218,10 +216,7 @@
           </w:tcPr>
           <w:p>
             <w:r>
-              <w:t>S</w:t>
-            </w:r>
-            <w:r>
-              <w:t>e agrega archivo de gui con funciones para generar cubo</w:t>
+              <w:t>Se agrega archivo de gui con funciones para generar cubo</w:t>
             </w:r>
           </w:p>
         </w:tc>
@@ -638,19 +633,7 @@
         <w:rPr>
           <w:u w:val="single"/>
         </w:rPr>
-        <w:t>(</w:t>
-      </w:r>
-      <w:r>
-        <w:rPr>
-          <w:u w:val="single"/>
-        </w:rPr>
-        <w:t>lenFilCol</w:t>
-      </w:r>
-      <w:r>
-        <w:rPr>
-          <w:u w:val="single"/>
-        </w:rPr>
-        <w:t xml:space="preserve">) </w:t>
+        <w:t xml:space="preserve">(lenFilCol) </w:t>
       </w:r>
     </w:p>
     <w:p>
@@ -665,19 +648,7 @@
         <w:rPr>
           <w:u w:val="single"/>
         </w:rPr>
-        <w:t>(</w:t>
-      </w:r>
-      <w:r>
-        <w:rPr>
-          <w:u w:val="single"/>
-        </w:rPr>
-        <w:t>verificarMovs</w:t>
-      </w:r>
-      <w:r>
-        <w:rPr>
-          <w:u w:val="single"/>
-        </w:rPr>
-        <w:t xml:space="preserve">) </w:t>
+        <w:t xml:space="preserve">(verificarMovs) </w:t>
       </w:r>
     </w:p>
     <w:p>
@@ -692,19 +663,7 @@
         <w:rPr>
           <w:u w:val="single"/>
         </w:rPr>
-        <w:t>(</w:t>
-      </w:r>
-      <w:r>
-        <w:rPr>
-          <w:u w:val="single"/>
-        </w:rPr>
-        <w:t>largo</w:t>
-      </w:r>
-      <w:r>
-        <w:rPr>
-          <w:u w:val="single"/>
-        </w:rPr>
-        <w:t xml:space="preserve"> Matriz)</w:t>
+        <w:t>(largo Matriz)</w:t>
       </w:r>
     </w:p>
     <w:p>
@@ -731,6 +690,183 @@
           <w:bCs/>
         </w:rPr>
         <w:t>Función Update:</w:t>
+      </w:r>
+    </w:p>
+    <w:p>
+      <w:pPr>
+        <w:pStyle w:val="ListParagraph"/>
+        <w:ind w:left="384"/>
+      </w:pPr>
+      <w:r>
+        <w:t>La función update r</w:t>
+      </w:r>
+      <w:r>
+        <w:t xml:space="preserve">evisa primero que el tamaño del cubo este dentro del rango, segundo que </w:t>
+      </w:r>
+      <w:r>
+        <w:t xml:space="preserve">la variable </w:t>
+      </w:r>
+      <w:r>
+        <w:t>Cubo sea una lista y que</w:t>
+      </w:r>
+      <w:r>
+        <w:t xml:space="preserve"> </w:t>
+      </w:r>
+      <w:r>
+        <w:t xml:space="preserve">no </w:t>
+      </w:r>
+      <w:r>
+        <w:t>esté</w:t>
+      </w:r>
+      <w:r>
+        <w:t xml:space="preserve"> </w:t>
+      </w:r>
+      <w:r>
+        <w:t>vacía</w:t>
+      </w:r>
+      <w:r>
+        <w:t>,</w:t>
+      </w:r>
+      <w:r>
+        <w:t xml:space="preserve"> t</w:t>
+      </w:r>
+      <w:r>
+        <w:t xml:space="preserve">ercero que Movs sea una lista y que no </w:t>
+      </w:r>
+      <w:r>
+        <w:t>esté</w:t>
+      </w:r>
+      <w:r>
+        <w:t xml:space="preserve"> </w:t>
+      </w:r>
+      <w:r>
+        <w:t>vacía</w:t>
+      </w:r>
+      <w:r>
+        <w:t>.</w:t>
+      </w:r>
+    </w:p>
+    <w:p>
+      <w:pPr>
+        <w:pStyle w:val="ListParagraph"/>
+        <w:ind w:left="384"/>
+        <w:rPr>
+          <w:b/>
+          <w:bCs/>
+        </w:rPr>
+      </w:pPr>
+      <w:r>
+        <w:rPr>
+          <w:b/>
+          <w:bCs/>
+        </w:rPr>
+        <w:t xml:space="preserve">Función </w:t>
+      </w:r>
+      <w:r>
+        <w:rPr>
+          <w:b/>
+          <w:bCs/>
+        </w:rPr>
+        <w:t>fila-col?</w:t>
+      </w:r>
+      <w:r>
+        <w:rPr>
+          <w:b/>
+          <w:bCs/>
+        </w:rPr>
+        <w:t>:</w:t>
+      </w:r>
+    </w:p>
+    <w:p>
+      <w:pPr>
+        <w:pStyle w:val="ListParagraph"/>
+        <w:ind w:left="384"/>
+      </w:pPr>
+      <w:r>
+        <w:t xml:space="preserve">Lee la primera </w:t>
+      </w:r>
+      <w:r>
+        <w:t>instrucción</w:t>
+      </w:r>
+      <w:r>
+        <w:t xml:space="preserve"> </w:t>
+      </w:r>
+      <w:r>
+        <w:t>que viene en la variable Movs(</w:t>
+      </w:r>
+      <w:r>
+        <w:t>lista de movimientos</w:t>
+      </w:r>
+      <w:r>
+        <w:t>)</w:t>
+      </w:r>
+      <w:r>
+        <w:t xml:space="preserve"> y la separa por fila o columna y </w:t>
+      </w:r>
+      <w:r>
+        <w:t>dirección</w:t>
+      </w:r>
+      <w:r>
+        <w:t>, luego verifica si coincide con alguna de las condiciones y si coincide, envía los parámetros de fila y columna</w:t>
+      </w:r>
+      <w:r>
+        <w:t xml:space="preserve"> a la siguiente función.</w:t>
+      </w:r>
+      <w:r>
+        <w:t xml:space="preserve">  </w:t>
+      </w:r>
+    </w:p>
+    <w:p>
+      <w:pPr>
+        <w:pStyle w:val="ListParagraph"/>
+        <w:ind w:left="384"/>
+      </w:pPr>
+      <w:r>
+        <w:rPr>
+          <w:b/>
+          <w:bCs/>
+        </w:rPr>
+        <w:t xml:space="preserve">Función </w:t>
+      </w:r>
+      <w:r>
+        <w:rPr>
+          <w:b/>
+          <w:bCs/>
+        </w:rPr>
+        <w:t>fil-col-central?</w:t>
+      </w:r>
+      <w:r>
+        <w:t>:</w:t>
+      </w:r>
+    </w:p>
+    <w:p>
+      <w:pPr>
+        <w:pStyle w:val="ListParagraph"/>
+        <w:ind w:left="384"/>
+        <w:rPr>
+          <w:lang w:val="en-US"/>
+        </w:rPr>
+      </w:pPr>
+      <w:r>
+        <w:t xml:space="preserve">La </w:t>
+      </w:r>
+      <w:r>
+        <w:t>función</w:t>
+      </w:r>
+      <w:r>
+        <w:t xml:space="preserve"> determina si la fila/</w:t>
+      </w:r>
+      <w:r>
+        <w:t>columna</w:t>
+      </w:r>
+      <w:r>
+        <w:t xml:space="preserve"> que se quiere mover se ubica en el "centro" o es una "esquina"</w:t>
+      </w:r>
+      <w:r>
+        <w:t xml:space="preserve">. Cuando hablamos de centro nos referimos a que solo cuatro de las seis caras sufren un cambio y esquinas cuando cinco de las seis caras sufren un cambio. </w:t>
+      </w:r>
+      <w:r>
+        <w:t>Esta validación se hace con el número que viene en la primera instrucción dentro de la lista Movs.</w:t>
       </w:r>
     </w:p>
     <w:p>
@@ -816,10 +952,7 @@
         <w:t xml:space="preserve"> F</w:t>
       </w:r>
       <w:r>
-        <w:t>unción</w:t>
-      </w:r>
-      <w:r>
-        <w:t xml:space="preserve"> que verifica lo largo de las filas, las columnas y si el cubo tiene 6 caras</w:t>
+        <w:t>unción que verifica lo largo de las filas, las columnas y si el cubo tiene 6 caras</w:t>
       </w:r>
       <w:r>
         <w:t>.</w:t>
@@ -866,13 +999,7 @@
         <w:t xml:space="preserve"> F</w:t>
       </w:r>
       <w:r>
-        <w:t>unción</w:t>
-      </w:r>
-      <w:r>
-        <w:t xml:space="preserve"> que verifica que los movimientos tengan formato de </w:t>
-      </w:r>
-      <w:r>
-        <w:t>(</w:t>
+        <w:t>unción que verifica que los movimientos tengan formato de (</w:t>
       </w:r>
       <w:r>
         <w:t xml:space="preserve">ej.  </w:t>
@@ -904,6 +1031,98 @@
       </w:r>
       <w:r>
         <w:t>y tiene que dar de salida un falso o un verdadero.</w:t>
+      </w:r>
+    </w:p>
+    <w:p>
+      <w:r>
+        <w:rPr>
+          <w:b/>
+          <w:bCs/>
+          <w:u w:val="single"/>
+        </w:rPr>
+        <w:t>actualizar-fila</w:t>
+      </w:r>
+      <w:r>
+        <w:rPr>
+          <w:b/>
+          <w:bCs/>
+        </w:rPr>
+        <w:t xml:space="preserve">: </w:t>
+      </w:r>
+      <w:r>
+        <w:t>Hace el cambio de fila ya se</w:t>
+      </w:r>
+      <w:r>
+        <w:t>a</w:t>
+      </w:r>
+      <w:r>
+        <w:t xml:space="preserve"> hacia la izquierda o hacia la derecha</w:t>
+      </w:r>
+    </w:p>
+    <w:p>
+      <w:r>
+        <w:t xml:space="preserve">La función de actualizar-fila, primero </w:t>
+      </w:r>
+      <w:r>
+        <w:t xml:space="preserve">a que corresponde el parámetro “dir” </w:t>
+      </w:r>
+      <w:r>
+        <w:t>rota una fila indicada hacia la izquierda</w:t>
+      </w:r>
+    </w:p>
+    <w:p>
+      <w:r>
+        <w:rPr>
+          <w:b/>
+          <w:bCs/>
+          <w:u w:val="single"/>
+        </w:rPr>
+        <w:t>r</w:t>
+      </w:r>
+      <w:r>
+        <w:rPr>
+          <w:b/>
+          <w:bCs/>
+          <w:u w:val="single"/>
+        </w:rPr>
+        <w:t>otarDer</w:t>
+      </w:r>
+      <w:r>
+        <w:rPr>
+          <w:b/>
+          <w:bCs/>
+        </w:rPr>
+        <w:t xml:space="preserve">: </w:t>
+      </w:r>
+      <w:r>
+        <w:t xml:space="preserve">Realiza una </w:t>
+      </w:r>
+      <w:r>
+        <w:t>rotación</w:t>
+      </w:r>
+      <w:r>
+        <w:t xml:space="preserve"> hacia la derecha del cubo</w:t>
+      </w:r>
+    </w:p>
+    <w:p>
+      <w:pPr>
+        <w:rPr>
+          <w:b/>
+          <w:bCs/>
+        </w:rPr>
+      </w:pPr>
+      <w:r>
+        <w:lastRenderedPageBreak/>
+        <w:t xml:space="preserve">Esta función se encarga de </w:t>
+      </w:r>
+      <w:r>
+        <w:t>rota una de las “esquinas” indicadas, se llama tres veces a la función de</w:t>
+      </w:r>
+      <w:r>
+        <w:t xml:space="preserve"> actualizar-fila(la cual mueve una fila hacia la izquierda)</w:t>
+      </w:r>
+      <w:r>
+        <w:t>, esto se debe a que, en un cubo, rotar una vez a la derecha es lo mismo que rotar 3 veces a la izquierda y viceversa.</w:t>
       </w:r>
     </w:p>
     <w:p>
@@ -1066,30 +1285,17 @@
           </w:tcPr>
           <w:p>
             <w:r>
-              <w:t xml:space="preserve">Semana1 – 2 </w:t>
-            </w:r>
-            <w:proofErr w:type="spellStart"/>
-            <w:r>
-              <w:t>dias</w:t>
-            </w:r>
-            <w:proofErr w:type="spellEnd"/>
-          </w:p>
-        </w:tc>
-        <w:tc>
-          <w:tcPr>
-            <w:tcW w:w="3117" w:type="dxa"/>
-          </w:tcPr>
-          <w:p>
-            <w:r>
-              <w:t xml:space="preserve">Hacer reunión e investigar sobre la parte lógica y grafica de </w:t>
-            </w:r>
-            <w:proofErr w:type="spellStart"/>
-            <w:r>
-              <w:t>Racket</w:t>
-            </w:r>
-            <w:proofErr w:type="spellEnd"/>
-            <w:r>
-              <w:t>.</w:t>
+              <w:t>Semana1 – 2 dias</w:t>
+            </w:r>
+          </w:p>
+        </w:tc>
+        <w:tc>
+          <w:tcPr>
+            <w:tcW w:w="3117" w:type="dxa"/>
+          </w:tcPr>
+          <w:p>
+            <w:r>
+              <w:t>Hacer reunión e investigar sobre la parte lógica y grafica de Racket.</w:t>
             </w:r>
           </w:p>
         </w:tc>
@@ -1111,13 +1317,8 @@
           </w:tcPr>
           <w:p>
             <w:r>
-              <w:t xml:space="preserve">Semana1 – 2 </w:t>
-            </w:r>
-            <w:proofErr w:type="spellStart"/>
-            <w:r>
-              <w:t>dias</w:t>
-            </w:r>
-            <w:proofErr w:type="spellEnd"/>
+              <w:t>Semana1 – 2 dias</w:t>
+            </w:r>
           </w:p>
         </w:tc>
         <w:tc>
@@ -1151,14 +1352,8 @@
           </w:tcPr>
           <w:p>
             <w:r>
-              <w:lastRenderedPageBreak/>
-              <w:t xml:space="preserve">Semana 1 – 3 </w:t>
-            </w:r>
-            <w:proofErr w:type="spellStart"/>
-            <w:r>
-              <w:t>dias</w:t>
-            </w:r>
-            <w:proofErr w:type="spellEnd"/>
+              <w:t>Semana 1 – 3 dias</w:t>
+            </w:r>
           </w:p>
         </w:tc>
         <w:tc>
@@ -1189,28 +1384,18 @@
           </w:tcPr>
           <w:p>
             <w:r>
-              <w:t xml:space="preserve">Semana 2 - 2 </w:t>
-            </w:r>
-            <w:proofErr w:type="spellStart"/>
-            <w:r>
-              <w:t>dias</w:t>
-            </w:r>
-            <w:proofErr w:type="spellEnd"/>
-          </w:p>
-        </w:tc>
-        <w:tc>
-          <w:tcPr>
-            <w:tcW w:w="3117" w:type="dxa"/>
-          </w:tcPr>
-          <w:p>
-            <w:r>
-              <w:t xml:space="preserve">Crear Gui que pinte líneas, cubos y caras de un cubo </w:t>
-            </w:r>
-            <w:proofErr w:type="spellStart"/>
-            <w:r>
-              <w:t>rubik</w:t>
-            </w:r>
-            <w:proofErr w:type="spellEnd"/>
+              <w:t>Semana 2 - 2 dias</w:t>
+            </w:r>
+          </w:p>
+        </w:tc>
+        <w:tc>
+          <w:tcPr>
+            <w:tcW w:w="3117" w:type="dxa"/>
+          </w:tcPr>
+          <w:p>
+            <w:r>
+              <w:t>Crear Gui que pinte líneas, cubos y caras de un cubo rubik</w:t>
+            </w:r>
           </w:p>
         </w:tc>
         <w:tc>
@@ -1231,15 +1416,7 @@
           </w:tcPr>
           <w:p>
             <w:r>
-              <w:t xml:space="preserve">Semana 2 – 2 </w:t>
-            </w:r>
-            <w:proofErr w:type="spellStart"/>
-            <w:r>
-              <w:t>dias</w:t>
-            </w:r>
-            <w:proofErr w:type="spellEnd"/>
-            <w:r>
-              <w:t xml:space="preserve"> </w:t>
+              <w:t xml:space="preserve">Semana 2 – 2 dias </w:t>
             </w:r>
           </w:p>
         </w:tc>
@@ -1271,13 +1448,8 @@
           </w:tcPr>
           <w:p>
             <w:r>
-              <w:t xml:space="preserve">Semana 2 – 3 </w:t>
-            </w:r>
-            <w:proofErr w:type="spellStart"/>
-            <w:r>
-              <w:t>dias</w:t>
-            </w:r>
-            <w:proofErr w:type="spellEnd"/>
+              <w:t>Semana 2 – 3 dias</w:t>
+            </w:r>
           </w:p>
         </w:tc>
         <w:tc>

</xml_diff>